<commit_message>
vanilla node into one folder
</commit_message>
<xml_diff>
--- a/nodejs_notes.docx
+++ b/nodejs_notes.docx
@@ -871,6 +871,26 @@
             </a:graphic>
           </wp:inline>
         </w:drawing>
+      </w:r>
+    </w:p>
+    <w:p>
+      <w:pPr>
+        <w:rPr>
+          <w:lang w:val="en-US"/>
+        </w:rPr>
+      </w:pPr>
+    </w:p>
+    <w:p>
+      <w:pPr>
+        <w:rPr>
+          <w:lang w:val="en-US"/>
+        </w:rPr>
+      </w:pPr>
+      <w:r>
+        <w:rPr>
+          <w:lang w:val="en-US"/>
+        </w:rPr>
+        <w:t>Framework: - Basically a set of helper functions, tools &amp; rules that help you build your application.</w:t>
       </w:r>
     </w:p>
     <w:p>

</xml_diff>